<commit_message>
se agraga clase 30/04
</commit_message>
<xml_diff>
--- a/Desktop/jess/FOTO/git/fotografia.docx
+++ b/Desktop/jess/FOTO/git/fotografia.docx
@@ -124,21 +124,7 @@
         <w:rPr>
           <w:lang w:val="es-ES"/>
         </w:rPr>
-        <w:t xml:space="preserve"> varias longitudes de onda, según la superficie donde </w:t>
-      </w:r>
-      <w:proofErr w:type="gramStart"/>
-      <w:r>
-        <w:rPr>
-          <w:lang w:val="es-ES"/>
-        </w:rPr>
-        <w:t>incidan</w:t>
-      </w:r>
-      <w:proofErr w:type="gramEnd"/>
-      <w:r>
-        <w:rPr>
-          <w:lang w:val="es-ES"/>
-        </w:rPr>
-        <w:t xml:space="preserve"> los rayos, nuestros ojos perciben esos cambios de longitud como los distintos colores.</w:t>
+        <w:t xml:space="preserve"> varias longitudes de onda, según la superficie donde incidan los rayos, nuestros ojos perciben esos cambios de longitud como los distintos colores.</w:t>
       </w:r>
       <w:r>
         <w:rPr>
@@ -253,7 +239,7 @@
             <o:lock v:ext="edit" aspectratio="t"/>
           </v:shapetype>
           <v:shape id="_x0000_i1025" type="#_x0000_t75" style="width:315pt;height:112.5pt">
-            <v:imagedata r:id="rId5" o:title="WhatsApp Image 2025-03-19 at 15.20"/>
+            <v:imagedata r:id="rId6" o:title="WhatsApp Image 2025-03-19 at 15"/>
           </v:shape>
         </w:pict>
       </w:r>
@@ -303,7 +289,7 @@
         <w:lastRenderedPageBreak/>
         <w:pict>
           <v:shape id="_x0000_i1026" type="#_x0000_t75" style="width:187.5pt;height:113.5pt">
-            <v:imagedata r:id="rId6" o:title="WhatsApp Image 2025-03-19 at 15.41"/>
+            <v:imagedata r:id="rId7" o:title="WhatsApp Image 2025-03-19 at 15"/>
           </v:shape>
         </w:pict>
       </w:r>
@@ -593,7 +579,7 @@
                     </pic:cNvPicPr>
                   </pic:nvPicPr>
                   <pic:blipFill>
-                    <a:blip r:embed="rId7">
+                    <a:blip r:embed="rId8">
                       <a:extLst>
                         <a:ext uri="{28A0092B-C50C-407E-A947-70E740481C1C}">
                           <a14:useLocalDpi xmlns:a14="http://schemas.microsoft.com/office/drawing/2010/main" val="0"/>
@@ -631,7 +617,7 @@
         </w:rPr>
         <w:pict>
           <v:shape id="_x0000_i1027" type="#_x0000_t75" style="width:198pt;height:181.5pt">
-            <v:imagedata r:id="rId8" o:title="WhatsApp Image 2025-03-21 at 15.59"/>
+            <v:imagedata r:id="rId9" o:title="WhatsApp Image 2025-03-21 at 15"/>
           </v:shape>
         </w:pict>
       </w:r>
@@ -774,7 +760,7 @@
                     </pic:cNvPicPr>
                   </pic:nvPicPr>
                   <pic:blipFill>
-                    <a:blip r:embed="rId9" cstate="print">
+                    <a:blip r:embed="rId10" cstate="print">
                       <a:extLst>
                         <a:ext uri="{28A0092B-C50C-407E-A947-70E740481C1C}">
                           <a14:useLocalDpi xmlns:a14="http://schemas.microsoft.com/office/drawing/2010/main" val="0"/>
@@ -879,7 +865,7 @@
                     </pic:cNvPicPr>
                   </pic:nvPicPr>
                   <pic:blipFill>
-                    <a:blip r:embed="rId10">
+                    <a:blip r:embed="rId11">
                       <a:extLst>
                         <a:ext uri="{28A0092B-C50C-407E-A947-70E740481C1C}">
                           <a14:useLocalDpi xmlns:a14="http://schemas.microsoft.com/office/drawing/2010/main" val="0"/>
@@ -1089,20 +1075,1271 @@
         <w:rPr>
           <w:lang w:val="es-ES"/>
         </w:rPr>
-        <w:t>- ISO compensa la falta de luz. Ejemplo anterior:</w:t>
+        <w:t>- ISO compensa la falta de luz. Ejemplo anterior: Valor 1400.</w:t>
+      </w:r>
+    </w:p>
+    <w:p>
+      <w:pPr>
+        <w:rPr>
+          <w:lang w:val="es-ES"/>
+        </w:rPr>
+      </w:pPr>
+    </w:p>
+    <w:p>
+      <w:pPr>
+        <w:rPr>
+          <w:color w:val="FF3399"/>
+          <w:lang w:val="es-ES"/>
+        </w:rPr>
+      </w:pPr>
+      <w:r>
+        <w:rPr>
+          <w:color w:val="FF3399"/>
+          <w:lang w:val="es-ES"/>
+        </w:rPr>
+        <w:t>VELOCIDAD DE OBTURACIÓN</w:t>
+      </w:r>
+    </w:p>
+    <w:p>
+      <w:pPr>
+        <w:rPr>
+          <w:lang w:val="es-ES"/>
+        </w:rPr>
+      </w:pPr>
+      <w:r>
+        <w:rPr>
+          <w:lang w:val="es-ES"/>
+        </w:rPr>
+        <w:t xml:space="preserve">La V.O. habla  de  uno de los componentes principales de la cámara. </w:t>
+      </w:r>
+    </w:p>
+    <w:p>
+      <w:pPr>
+        <w:rPr>
+          <w:lang w:val="es-ES"/>
+        </w:rPr>
+      </w:pPr>
+      <w:r>
+        <w:rPr>
+          <w:lang w:val="es-ES"/>
+        </w:rPr>
+        <w:lastRenderedPageBreak/>
+        <w:t>Este componente nos permitirá controlar la cantidad de luz que dejaremos pasar al sensor.</w:t>
+      </w:r>
+    </w:p>
+    <w:p>
+      <w:pPr>
+        <w:rPr>
+          <w:lang w:val="es-ES"/>
+        </w:rPr>
+      </w:pPr>
+      <w:r>
+        <w:rPr>
+          <w:lang w:val="es-ES"/>
+        </w:rPr>
+        <w:t>Esto implica dependiendo de la V.O. vamos a tener ciertos resultados dependiendo de nuestra creatividad y la configuración del mismo.</w:t>
+      </w:r>
+    </w:p>
+    <w:p>
+      <w:pPr>
+        <w:rPr>
+          <w:lang w:val="es-ES"/>
+        </w:rPr>
+      </w:pPr>
+      <w:r>
+        <w:rPr>
+          <w:lang w:val="es-ES"/>
+        </w:rPr>
+        <w:t>De forma sencilla podemos decir que:</w:t>
+      </w:r>
+    </w:p>
+    <w:p>
+      <w:pPr>
+        <w:rPr>
+          <w:lang w:val="es-ES"/>
+        </w:rPr>
+      </w:pPr>
+      <w:r>
+        <w:rPr>
+          <w:lang w:val="es-ES"/>
+        </w:rPr>
+        <w:t>Cuanto menos es la V.O. más luz ingresa al sensor.</w:t>
+      </w:r>
+    </w:p>
+    <w:p>
+      <w:pPr>
+        <w:rPr>
+          <w:lang w:val="es-ES"/>
+        </w:rPr>
+      </w:pPr>
+      <w:r>
+        <w:rPr>
+          <w:lang w:val="es-ES"/>
+        </w:rPr>
+        <w:t>Y cuanto más rápido es la V.O. menos luz llega al sensor.</w:t>
+      </w:r>
+    </w:p>
+    <w:p>
+      <w:pPr>
+        <w:rPr>
+          <w:lang w:val="es-ES"/>
+        </w:rPr>
+      </w:pPr>
+      <w:r>
+        <w:rPr>
+          <w:lang w:val="es-ES"/>
+        </w:rPr>
+        <w:t>¿Pero cómo entendemos la V.O. en la cámara?</w:t>
+      </w:r>
+    </w:p>
+    <w:p>
+      <w:pPr>
+        <w:rPr>
+          <w:lang w:val="es-ES"/>
+        </w:rPr>
+      </w:pPr>
+      <w:r>
+        <w:rPr>
+          <w:lang w:val="es-ES"/>
+        </w:rPr>
+        <w:t>Primero tenemos que entender que,</w:t>
+      </w:r>
+      <w:r>
+        <w:rPr>
+          <w:lang w:val="es-ES"/>
+        </w:rPr>
+        <w:t xml:space="preserve"> V.O. es igual al tiempo de exposición, mientras la velocidad habla de la rapidez con la que se va a abrir y cerrar el obturador, el tiempo de exposición habla de </w:t>
+      </w:r>
+      <w:proofErr w:type="spellStart"/>
+      <w:r>
+        <w:rPr>
+          <w:lang w:val="es-ES"/>
+        </w:rPr>
+        <w:t>cuanto</w:t>
+      </w:r>
+      <w:proofErr w:type="spellEnd"/>
+      <w:r>
+        <w:rPr>
+          <w:lang w:val="es-ES"/>
+        </w:rPr>
+        <w:t xml:space="preserve"> tiempo va a quedar expuesto el sensor a la luz.</w:t>
+      </w:r>
+    </w:p>
+    <w:p>
+      <w:pPr>
+        <w:rPr>
+          <w:lang w:val="es-ES"/>
+        </w:rPr>
+      </w:pPr>
+      <w:r>
+        <w:rPr>
+          <w:lang w:val="es-ES"/>
+        </w:rPr>
+        <w:t xml:space="preserve">De forma nativa nosotros podemos exponer al sensor como máximo 30 segundos (30”) de allí para abajo podemos llegar hasta un segundo (1”) de exposición. Ahora bien si nosotros seguimos bajando ese tiempo de exposición </w:t>
+      </w:r>
+      <w:proofErr w:type="gramStart"/>
+      <w:r>
+        <w:rPr>
+          <w:lang w:val="es-ES"/>
+        </w:rPr>
+        <w:t>( o</w:t>
+      </w:r>
+      <w:proofErr w:type="gramEnd"/>
+      <w:r>
+        <w:rPr>
+          <w:lang w:val="es-ES"/>
+        </w:rPr>
+        <w:t xml:space="preserve"> velocidad) estamos acortando aún más esa exposición del sensor a la luz. Es allí donde aparecen los </w:t>
+      </w:r>
+      <w:proofErr w:type="spellStart"/>
+      <w:r>
+        <w:rPr>
+          <w:lang w:val="es-ES"/>
+        </w:rPr>
+        <w:t>avos</w:t>
+      </w:r>
+      <w:proofErr w:type="spellEnd"/>
+      <w:r>
+        <w:rPr>
+          <w:lang w:val="es-ES"/>
+        </w:rPr>
+        <w:t xml:space="preserve"> de segundos (1/200 – 1/30).</w:t>
+      </w:r>
+    </w:p>
+    <w:p>
+      <w:pPr>
+        <w:rPr>
+          <w:lang w:val="es-ES"/>
+        </w:rPr>
+      </w:pPr>
+      <w:r>
+        <w:rPr>
+          <w:lang w:val="es-ES"/>
+        </w:rPr>
+        <w:t xml:space="preserve">Los </w:t>
+      </w:r>
+      <w:proofErr w:type="spellStart"/>
+      <w:r>
+        <w:rPr>
+          <w:lang w:val="es-ES"/>
+        </w:rPr>
+        <w:t>avos</w:t>
+      </w:r>
+      <w:proofErr w:type="spellEnd"/>
+      <w:r>
+        <w:rPr>
+          <w:lang w:val="es-ES"/>
+        </w:rPr>
+        <w:t xml:space="preserve"> de segundo significa que el número indicado detrás del símbolo divisor hace referencia a la cantidad de veces que fue dividido un segundo llegando en algunas cámaras en valores de 1/4000 -1/8000.</w:t>
+      </w:r>
+    </w:p>
+    <w:p>
+      <w:pPr>
+        <w:rPr>
+          <w:lang w:val="es-ES"/>
+        </w:rPr>
+      </w:pPr>
+      <w:r>
+        <w:rPr>
+          <w:lang w:val="es-ES"/>
+        </w:rPr>
+        <w:t>Esto debemos entender que cuanto más alto es el número</w:t>
+      </w:r>
+      <w:r>
+        <w:rPr>
+          <w:lang w:val="es-ES"/>
+        </w:rPr>
+        <w:t xml:space="preserve"> después del símbolo, más corto es el tiempo de exposición del sensor a la luz, o también más rápido es la V.O.</w:t>
+      </w:r>
+    </w:p>
+    <w:p>
+      <w:pPr>
+        <w:rPr>
+          <w:lang w:val="es-ES"/>
+        </w:rPr>
+      </w:pPr>
+      <w:r>
+        <w:rPr>
+          <w:lang w:val="es-ES"/>
+        </w:rPr>
+        <w:t>Además de utilizarla para que nuestras fotografías estén bien expuestas podemos utilizarla para ser creativos</w:t>
+      </w:r>
+    </w:p>
+    <w:p>
+      <w:pPr>
+        <w:pStyle w:val="Prrafodelista"/>
+        <w:numPr>
+          <w:ilvl w:val="0"/>
+          <w:numId w:val="1"/>
+        </w:numPr>
+        <w:rPr>
+          <w:lang w:val="es-ES"/>
+        </w:rPr>
+      </w:pPr>
+      <w:r>
+        <w:rPr>
+          <w:lang w:val="es-ES"/>
+        </w:rPr>
+        <w:t>Congelar la imagen</w:t>
+      </w:r>
+    </w:p>
+    <w:p>
+      <w:pPr>
+        <w:pStyle w:val="Prrafodelista"/>
+        <w:rPr>
+          <w:lang w:val="es-ES"/>
+        </w:rPr>
+      </w:pPr>
+      <w:r>
+        <w:rPr>
+          <w:lang w:val="es-ES"/>
+        </w:rPr>
+        <w:t>Conseguiremos que todos los elementos de la fotografía queden estáticos, e inmóviles.</w:t>
+      </w:r>
+    </w:p>
+    <w:p>
+      <w:pPr>
+        <w:pStyle w:val="Prrafodelista"/>
+        <w:jc w:val="center"/>
+        <w:rPr>
+          <w:lang w:val="es-ES"/>
+        </w:rPr>
+      </w:pPr>
+      <w:r>
+        <w:rPr>
+          <w:lang w:val="es-ES"/>
+        </w:rPr>
+        <w:t>Esto es muy utilizado en deportes, en fotografía de naturaleza y porque no si quiero quedar congelado en el aire si salto a la pileta.</w:t>
+      </w:r>
+      <w:r>
+        <w:rPr>
+          <w:lang w:val="es-ES"/>
+        </w:rPr>
+        <w:pict>
+          <v:shape id="_x0000_i1028" type="#_x0000_t75" style="width:315pt;height:210pt">
+            <v:imagedata r:id="rId12" o:title="WhatsApp Image 2025-04-25 at 15.26"/>
+          </v:shape>
+        </w:pict>
+      </w:r>
+    </w:p>
+    <w:p>
+      <w:pPr>
+        <w:pStyle w:val="Prrafodelista"/>
+        <w:rPr>
+          <w:lang w:val="es-ES"/>
+        </w:rPr>
+      </w:pPr>
+    </w:p>
+    <w:p>
+      <w:pPr>
+        <w:pStyle w:val="Prrafodelista"/>
+        <w:rPr>
+          <w:lang w:val="es-ES"/>
+        </w:rPr>
+      </w:pPr>
+    </w:p>
+    <w:p>
+      <w:pPr>
+        <w:pStyle w:val="Prrafodelista"/>
+        <w:rPr>
+          <w:lang w:val="es-ES"/>
+        </w:rPr>
+      </w:pPr>
+    </w:p>
+    <w:p>
+      <w:pPr>
+        <w:pStyle w:val="Prrafodelista"/>
+        <w:rPr>
+          <w:lang w:val="es-ES"/>
+        </w:rPr>
+      </w:pPr>
+    </w:p>
+    <w:p>
+      <w:pPr>
+        <w:pStyle w:val="Prrafodelista"/>
+        <w:numPr>
+          <w:ilvl w:val="0"/>
+          <w:numId w:val="1"/>
+        </w:numPr>
+        <w:rPr>
+          <w:lang w:val="es-ES"/>
+        </w:rPr>
+      </w:pPr>
+      <w:r>
+        <w:rPr>
+          <w:lang w:val="es-ES"/>
+        </w:rPr>
+        <w:lastRenderedPageBreak/>
+        <w:t>Captar el movimiento</w:t>
+      </w:r>
+    </w:p>
+    <w:p>
+      <w:pPr>
+        <w:pStyle w:val="Prrafodelista"/>
+        <w:rPr>
+          <w:lang w:val="es-ES"/>
+        </w:rPr>
+      </w:pPr>
+      <w:r>
+        <w:rPr>
+          <w:lang w:val="es-ES"/>
+        </w:rPr>
+        <w:t>Algunos o todos los elementos de la fotografía no están perfectamente definidos y dejan una estela a su paso. Esto da sensación de movimiento e incluso velocidad, este efecto se consigue con velocidades bajas.</w:t>
+      </w:r>
+    </w:p>
+    <w:p>
+      <w:pPr>
+        <w:pStyle w:val="Prrafodelista"/>
+        <w:rPr>
+          <w:lang w:val="es-ES"/>
+        </w:rPr>
+      </w:pPr>
+    </w:p>
+    <w:p>
+      <w:pPr>
+        <w:pStyle w:val="Prrafodelista"/>
+        <w:rPr>
+          <w:lang w:val="es-ES"/>
+        </w:rPr>
+      </w:pPr>
+    </w:p>
+    <w:p>
+      <w:pPr>
+        <w:pStyle w:val="Prrafodelista"/>
+        <w:rPr>
+          <w:lang w:val="es-ES"/>
+        </w:rPr>
+      </w:pPr>
+    </w:p>
+    <w:p>
+      <w:pPr>
+        <w:pStyle w:val="Prrafodelista"/>
+        <w:jc w:val="center"/>
+        <w:rPr>
+          <w:lang w:val="es-ES"/>
+        </w:rPr>
+      </w:pPr>
+      <w:r>
+        <w:rPr>
+          <w:lang w:val="es-ES"/>
+        </w:rPr>
+        <w:pict>
+          <v:shape id="_x0000_i1029" type="#_x0000_t75" style="width:315pt;height:214pt">
+            <v:imagedata r:id="rId13" o:title="WhatsApp Image 2025-04-25 at 15.30"/>
+          </v:shape>
+        </w:pict>
+      </w:r>
+    </w:p>
+    <w:p>
+      <w:pPr>
+        <w:pStyle w:val="Prrafodelista"/>
+        <w:rPr>
+          <w:lang w:val="es-ES"/>
+        </w:rPr>
+      </w:pPr>
+    </w:p>
+    <w:p>
+      <w:pPr>
+        <w:pStyle w:val="Prrafodelista"/>
+        <w:rPr>
+          <w:lang w:val="es-ES"/>
+        </w:rPr>
+      </w:pPr>
+    </w:p>
+    <w:p>
+      <w:pPr>
+        <w:pStyle w:val="Prrafodelista"/>
+        <w:numPr>
+          <w:ilvl w:val="0"/>
+          <w:numId w:val="1"/>
+        </w:numPr>
+        <w:rPr>
+          <w:lang w:val="es-ES"/>
+        </w:rPr>
+      </w:pPr>
+      <w:r>
+        <w:rPr>
+          <w:lang w:val="es-ES"/>
+        </w:rPr>
+        <w:t>Efecto seda</w:t>
+      </w:r>
+    </w:p>
+    <w:p>
+      <w:pPr>
+        <w:pStyle w:val="Prrafodelista"/>
+        <w:rPr>
+          <w:lang w:val="es-ES"/>
+        </w:rPr>
+      </w:pPr>
+      <w:r>
+        <w:rPr>
+          <w:lang w:val="es-ES"/>
+        </w:rPr>
+        <w:t>Se consigue fotografiando agua en movimiento con una V.O. baja.</w:t>
+      </w:r>
+    </w:p>
+    <w:p>
+      <w:pPr>
+        <w:pStyle w:val="Prrafodelista"/>
+        <w:rPr>
+          <w:lang w:val="es-ES"/>
+        </w:rPr>
+      </w:pPr>
+    </w:p>
+    <w:p>
+      <w:pPr>
+        <w:pStyle w:val="Prrafodelista"/>
+        <w:jc w:val="center"/>
+        <w:rPr>
+          <w:lang w:val="es-ES"/>
+        </w:rPr>
+      </w:pPr>
+      <w:r>
+        <w:rPr>
+          <w:lang w:val="es-ES"/>
+        </w:rPr>
+        <w:pict>
+          <v:shape id="_x0000_i1030" type="#_x0000_t75" style="width:311.5pt;height:208.5pt;mso-position-vertical:absolute">
+            <v:imagedata r:id="rId14" o:title="WhatsApp Image 2025-04-25 at 15.33"/>
+          </v:shape>
+        </w:pict>
+      </w:r>
+    </w:p>
+    <w:p>
+      <w:pPr>
+        <w:pStyle w:val="Prrafodelista"/>
+        <w:rPr>
+          <w:lang w:val="es-ES"/>
+        </w:rPr>
+      </w:pPr>
+    </w:p>
+    <w:p>
+      <w:pPr>
+        <w:pStyle w:val="Prrafodelista"/>
+        <w:rPr>
+          <w:lang w:val="es-ES"/>
+        </w:rPr>
+      </w:pPr>
+    </w:p>
+    <w:p>
+      <w:pPr>
+        <w:pStyle w:val="Prrafodelista"/>
+        <w:numPr>
+          <w:ilvl w:val="0"/>
+          <w:numId w:val="1"/>
+        </w:numPr>
+        <w:rPr>
+          <w:lang w:val="es-ES"/>
+        </w:rPr>
+      </w:pPr>
+      <w:r>
+        <w:rPr>
+          <w:lang w:val="es-ES"/>
+        </w:rPr>
+        <w:t>Pintar con luz</w:t>
+      </w:r>
+    </w:p>
+    <w:p>
+      <w:pPr>
+        <w:pStyle w:val="Prrafodelista"/>
+        <w:rPr>
+          <w:lang w:val="es-ES"/>
+        </w:rPr>
+      </w:pPr>
+      <w:r>
+        <w:rPr>
+          <w:lang w:val="es-ES"/>
+        </w:rPr>
+        <w:t>Aquí podemos configurar V.O. realmente bajas y por delante de la cámara utilizamos elementos que desprendan luz para que de esta forma podamos “pintar el sensor”.</w:t>
+      </w:r>
+    </w:p>
+    <w:p>
+      <w:pPr>
+        <w:pStyle w:val="Prrafodelista"/>
+        <w:rPr>
+          <w:lang w:val="es-ES"/>
+        </w:rPr>
+      </w:pPr>
+      <w:r>
+        <w:rPr>
+          <w:lang w:val="es-ES"/>
+        </w:rPr>
+        <w:lastRenderedPageBreak/>
+        <w:t>Siempre a la configuración del obturador debemos tener son necesarios también</w:t>
+      </w:r>
+      <w:r>
+        <w:rPr>
+          <w:lang w:val="es-ES"/>
+        </w:rPr>
+        <w:t xml:space="preserve"> los otros parámetros y así lograr la exposición correcta.</w:t>
+      </w:r>
+    </w:p>
+    <w:p>
+      <w:pPr>
+        <w:pStyle w:val="Prrafodelista"/>
+        <w:rPr>
+          <w:lang w:val="es-ES"/>
+        </w:rPr>
+      </w:pPr>
+    </w:p>
+    <w:p>
+      <w:pPr>
+        <w:pStyle w:val="Prrafodelista"/>
+        <w:jc w:val="center"/>
+        <w:rPr>
+          <w:lang w:val="es-ES"/>
+        </w:rPr>
+      </w:pPr>
+      <w:r>
+        <w:rPr>
+          <w:lang w:val="es-ES"/>
+        </w:rPr>
+        <w:pict>
+          <v:shape id="_x0000_i1031" type="#_x0000_t75" style="width:312pt;height:175pt">
+            <v:imagedata r:id="rId15" o:title="WhatsApp Image 2025-04-25 at 15.51"/>
+          </v:shape>
+        </w:pict>
+      </w:r>
+    </w:p>
+    <w:p>
+      <w:pPr>
+        <w:pStyle w:val="Prrafodelista"/>
+        <w:jc w:val="center"/>
+        <w:rPr>
+          <w:lang w:val="es-ES"/>
+        </w:rPr>
+      </w:pPr>
+    </w:p>
+    <w:p>
+      <w:pPr>
+        <w:pStyle w:val="Prrafodelista"/>
+        <w:rPr>
+          <w:lang w:val="es-ES"/>
+        </w:rPr>
+      </w:pPr>
+      <w:r>
+        <w:rPr>
+          <w:lang w:val="es-ES"/>
+        </w:rPr>
+        <w:t>APUNTES: EL FOTOMETRO no se puede programar, puedo programar la V.O., el diafragma  y el ISO. Este es una ayuda para ver la cantidad de luz que entra (sobre exponer o subexponer).</w:t>
+      </w:r>
+    </w:p>
+    <w:p>
+      <w:pPr>
+        <w:pStyle w:val="Prrafodelista"/>
+        <w:rPr>
+          <w:lang w:val="es-ES"/>
+        </w:rPr>
+      </w:pPr>
+    </w:p>
+    <w:p>
+      <w:pPr>
+        <w:pStyle w:val="Prrafodelista"/>
+        <w:rPr>
+          <w:b/>
+          <w:lang w:val="es-ES"/>
+        </w:rPr>
+      </w:pPr>
+      <w:r>
+        <w:rPr>
+          <w:b/>
+          <w:lang w:val="es-ES"/>
+        </w:rPr>
+        <w:t>TIPOS DE OBJETIVOS</w:t>
+      </w:r>
+    </w:p>
+    <w:p>
+      <w:pPr>
+        <w:pStyle w:val="Prrafodelista"/>
+        <w:rPr>
+          <w:lang w:val="es-ES"/>
+        </w:rPr>
+      </w:pPr>
+      <w:r>
+        <w:rPr>
+          <w:lang w:val="es-ES"/>
+        </w:rPr>
+        <w:t>Los objetivos son los encargados de definir la imagen en el sensor, en el marcado existen muchas variedades y tipos como así también de diversos precios, lo cual definirá su calidad de construcción y calidad en la nitidez de nuestras fotos.</w:t>
+      </w:r>
+    </w:p>
+    <w:p>
+      <w:pPr>
+        <w:pStyle w:val="Prrafodelista"/>
+        <w:rPr>
+          <w:lang w:val="es-ES"/>
+        </w:rPr>
+      </w:pPr>
+      <w:r>
+        <w:rPr>
+          <w:lang w:val="es-ES"/>
+        </w:rPr>
+        <w:t>A continuación veremos algunos modelos de lentes y su clasificación.</w:t>
+      </w:r>
+    </w:p>
+    <w:p>
+      <w:pPr>
+        <w:pStyle w:val="Prrafodelista"/>
+        <w:numPr>
+          <w:ilvl w:val="0"/>
+          <w:numId w:val="1"/>
+        </w:numPr>
+        <w:rPr>
+          <w:lang w:val="es-ES"/>
+        </w:rPr>
+      </w:pPr>
+      <w:r>
+        <w:rPr>
+          <w:lang w:val="es-ES"/>
+        </w:rPr>
+        <w:t>OJO DE PEZ: son los objetivos con mayor ángulo de visión, alcanzan los 180° o más y su distancia focal suele estar entre los 6 y 16 milímetros. Estos lentes son tan angulares que si no tenemos cuidado a la hora de tomar una foto con ellos, nuestros pies pueden salir en el encuadre. Estos objetivos suelen distorsionar de</w:t>
+      </w:r>
+      <w:r>
+        <w:rPr>
+          <w:lang w:val="es-ES"/>
+        </w:rPr>
+        <w:t>masiado las líneas rectas, por lo que se suelen usar buscando ese efecto tan característico que producen.</w:t>
+      </w:r>
+    </w:p>
+    <w:p>
+      <w:pPr>
+        <w:rPr>
+          <w:lang w:val="es-ES"/>
+        </w:rPr>
+      </w:pPr>
+    </w:p>
+    <w:p>
+      <w:pPr>
+        <w:rPr>
+          <w:lang w:val="es-ES"/>
+        </w:rPr>
+      </w:pPr>
+    </w:p>
+    <w:p>
+      <w:pPr>
+        <w:jc w:val="center"/>
+        <w:rPr>
+          <w:lang w:val="es-ES"/>
+        </w:rPr>
+      </w:pPr>
+      <w:r>
+        <w:rPr>
+          <w:lang w:val="es-ES"/>
+        </w:rPr>
+        <w:lastRenderedPageBreak/>
+        <w:pict>
+          <v:shape id="_x0000_i1032" type="#_x0000_t75" style="width:206.5pt;height:137.5pt">
+            <v:imagedata r:id="rId16" o:title="WhatsApp Image 2025-04-30 at 14.58.45"/>
+          </v:shape>
+        </w:pict>
+      </w:r>
+      <w:r>
+        <w:rPr>
+          <w:lang w:val="es-ES"/>
+        </w:rPr>
+        <w:t xml:space="preserve"> </w:t>
+      </w:r>
+      <w:r>
+        <w:rPr>
+          <w:lang w:val="es-ES"/>
+        </w:rPr>
+        <w:pict>
+          <v:shape id="_x0000_i1033" type="#_x0000_t75" style="width:206.5pt;height:137.5pt">
+            <v:imagedata r:id="rId17" o:title="WhatsApp Image 2025-04-30 at 14.59.07"/>
+          </v:shape>
+        </w:pict>
+      </w:r>
+      <w:r>
+        <w:rPr>
+          <w:lang w:val="es-ES"/>
+        </w:rPr>
+        <w:t xml:space="preserve"> </w:t>
+      </w:r>
+      <w:r>
+        <w:rPr>
+          <w:lang w:val="es-ES"/>
+        </w:rPr>
+        <w:pict>
+          <v:shape id="_x0000_i1034" type="#_x0000_t75" style="width:206.5pt;height:153.5pt;mso-position-vertical:absolute">
+            <v:imagedata r:id="rId18" o:title="WhatsApp Image 2025-04-30 at 15.02.08"/>
+          </v:shape>
+        </w:pict>
+      </w:r>
+      <w:r>
+        <w:rPr>
+          <w:lang w:val="es-ES"/>
+        </w:rPr>
+        <w:t xml:space="preserve"> </w:t>
+      </w:r>
+      <w:r>
+        <w:rPr>
+          <w:lang w:val="es-ES"/>
+        </w:rPr>
+        <w:pict>
+          <v:shape id="_x0000_i1035" type="#_x0000_t75" style="width:206.5pt;height:206.5pt">
+            <v:imagedata r:id="rId19" o:title="WhatsApp Image 2025-04-30 at 15.02.28"/>
+          </v:shape>
+        </w:pict>
+      </w:r>
+    </w:p>
+    <w:p>
+      <w:pPr>
+        <w:jc w:val="center"/>
+        <w:rPr>
+          <w:lang w:val="es-ES"/>
+        </w:rPr>
+      </w:pPr>
+    </w:p>
+    <w:p>
+      <w:pPr>
+        <w:pStyle w:val="Prrafodelista"/>
+        <w:numPr>
+          <w:ilvl w:val="0"/>
+          <w:numId w:val="1"/>
+        </w:numPr>
+        <w:rPr>
+          <w:lang w:val="es-ES"/>
+        </w:rPr>
+      </w:pPr>
+      <w:r>
+        <w:rPr>
+          <w:lang w:val="es-ES"/>
+        </w:rPr>
+        <w:t>GRAN ANGULARES: suelen denominarse así los objetivos con focales entre 18 -35 milímetro, con ángulos de visión que van de los 180° a 63°. Son objetivos que producen distorsión en los márgenes, pero según su calidad esto puede estar más o menos acentuado.</w:t>
+      </w:r>
+    </w:p>
+    <w:p>
+      <w:pPr>
+        <w:pStyle w:val="Prrafodelista"/>
+        <w:rPr>
+          <w:lang w:val="es-ES"/>
+        </w:rPr>
+      </w:pPr>
+      <w:r>
+        <w:rPr>
+          <w:lang w:val="es-ES"/>
+        </w:rPr>
+        <w:t>Ofrecen mucho realismo a nuestras fotos, ya que casi todo lo pueden sacar nítido, es decir tienen mucha profundidad de campo. Importante tener en cuenta que cuanto más se acerque más distorsionada se verá la imagen.</w:t>
+      </w:r>
+    </w:p>
+    <w:p>
+      <w:pPr>
+        <w:pStyle w:val="Prrafodelista"/>
+        <w:rPr>
+          <w:lang w:val="es-ES"/>
+        </w:rPr>
+      </w:pPr>
+      <w:r>
+        <w:rPr>
+          <w:lang w:val="es-ES"/>
+        </w:rPr>
+        <w:pict>
+          <v:shape id="_x0000_i1036" type="#_x0000_t75" style="width:206.5pt;height:137.5pt">
+            <v:imagedata r:id="rId20" o:title="WhatsApp Image 2025-04-30 at 15.26.59"/>
+          </v:shape>
+        </w:pict>
+      </w:r>
+      <w:r>
+        <w:rPr>
+          <w:lang w:val="es-ES"/>
+        </w:rPr>
+        <w:t xml:space="preserve"> </w:t>
+      </w:r>
+      <w:r>
+        <w:rPr>
+          <w:lang w:val="es-ES"/>
+        </w:rPr>
+        <w:pict>
+          <v:shape id="_x0000_i1037" type="#_x0000_t75" style="width:206.5pt;height:138pt;mso-position-vertical:absolute">
+            <v:imagedata r:id="rId21" o:title="WhatsApp Image 2025-04-30 at 15.28.31"/>
+          </v:shape>
+        </w:pict>
+      </w:r>
+    </w:p>
+    <w:p>
+      <w:pPr>
+        <w:pStyle w:val="Prrafodelista"/>
+        <w:rPr>
+          <w:lang w:val="es-ES"/>
+        </w:rPr>
+      </w:pPr>
+      <w:r>
+        <w:rPr>
+          <w:lang w:val="es-ES"/>
+        </w:rPr>
+        <w:lastRenderedPageBreak/>
+        <w:pict>
+          <v:shape id="_x0000_i1038" type="#_x0000_t75" style="width:137.5pt;height:206.5pt">
+            <v:imagedata r:id="rId22" o:title="WhatsApp Image 2025-04-30 at 15.28.57"/>
+          </v:shape>
+        </w:pict>
+      </w:r>
+    </w:p>
+    <w:p>
+      <w:pPr>
+        <w:pStyle w:val="Prrafodelista"/>
+        <w:rPr>
+          <w:lang w:val="es-ES"/>
+        </w:rPr>
+      </w:pPr>
+    </w:p>
+    <w:p>
+      <w:pPr>
+        <w:pStyle w:val="Prrafodelista"/>
+        <w:numPr>
+          <w:ilvl w:val="0"/>
+          <w:numId w:val="1"/>
+        </w:numPr>
+        <w:rPr>
+          <w:lang w:val="es-ES"/>
+        </w:rPr>
+      </w:pPr>
+      <w:r>
+        <w:rPr>
+          <w:lang w:val="es-ES"/>
+        </w:rPr>
+        <w:t>OBJETIVO NORMAL: El objetivo normal es aquel que suele dar un ángulo de visión muy parecido al del ojo humano esto es unos 45°. Y además nos permite tener fotos sin distorsión en las líneas. Lo normal es que sea de 50 milímetros, son muy luminosos y pueden llegar a aperturas de f1.4.</w:t>
+      </w:r>
+    </w:p>
+    <w:p>
+      <w:pPr>
+        <w:pStyle w:val="Prrafodelista"/>
+        <w:rPr>
+          <w:lang w:val="es-ES"/>
+        </w:rPr>
+      </w:pPr>
+      <w:r>
+        <w:rPr>
+          <w:lang w:val="es-ES"/>
+        </w:rPr>
+        <w:pict>
+          <v:shape id="_x0000_i1040" type="#_x0000_t75" style="width:235pt;height:176.5pt">
+            <v:imagedata r:id="rId23" o:title="WhatsApp Image 2025-04-30 at 15.41.49"/>
+          </v:shape>
+        </w:pict>
+      </w:r>
+      <w:r>
+        <w:rPr>
+          <w:lang w:val="es-ES"/>
+        </w:rPr>
+        <w:t xml:space="preserve"> </w:t>
+      </w:r>
+      <w:r>
+        <w:rPr>
+          <w:lang w:val="es-ES"/>
+        </w:rPr>
+        <w:pict>
+          <v:shape id="_x0000_i1039" type="#_x0000_t75" style="width:207pt;height:137.5pt">
+            <v:imagedata r:id="rId24" o:title="WhatsApp Image 2025-04-30 at 15.41.06"/>
+          </v:shape>
+        </w:pict>
+      </w:r>
+    </w:p>
+    <w:p>
+      <w:pPr>
+        <w:pStyle w:val="Prrafodelista"/>
+        <w:rPr>
+          <w:lang w:val="es-ES"/>
+        </w:rPr>
+      </w:pPr>
+    </w:p>
+    <w:p>
+      <w:pPr>
+        <w:pStyle w:val="Prrafodelista"/>
+        <w:numPr>
+          <w:ilvl w:val="0"/>
+          <w:numId w:val="1"/>
+        </w:numPr>
+        <w:rPr>
+          <w:lang w:val="es-ES"/>
+        </w:rPr>
+      </w:pPr>
+      <w:r>
+        <w:rPr>
+          <w:lang w:val="es-ES"/>
+        </w:rPr>
+        <w:t xml:space="preserve">TELEOBJETIVOS: se utilizan principalmente para acercar la imagen al fotógrafo, es decir tomar fotografías desde lejos, como ser fotografía deportiva. Asique su ángulo de visión es muy reducido, de apenas 30° con una distancia focal que pueden ir de los 70 milímetros en adelante. A diferencia de los angulares, </w:t>
+      </w:r>
+      <w:proofErr w:type="gramStart"/>
+      <w:r>
+        <w:rPr>
+          <w:lang w:val="es-ES"/>
+        </w:rPr>
+        <w:t>los</w:t>
+      </w:r>
+      <w:proofErr w:type="gramEnd"/>
+      <w:r>
+        <w:rPr>
+          <w:lang w:val="es-ES"/>
+        </w:rPr>
+        <w:t xml:space="preserve"> teles suelen comprimir los planos mostrándonos fotografías a veces poco realistas</w:t>
+      </w:r>
+      <w:r>
+        <w:rPr>
+          <w:lang w:val="es-ES"/>
+        </w:rPr>
+        <w:t xml:space="preserve"> donde las distancias entre los objetos se reducen de forma considerable. Se suelen usar bastante en fotografía de retrato, porque una de las principales características de estos lentes es hacer enfoque selectivo. Esto sería enfocar a nuestro modelo mostrando su rostro nítido mientras obtenemos un fondo borroso y desenfocado.</w:t>
+      </w:r>
+    </w:p>
+    <w:p>
+      <w:pPr>
+        <w:pStyle w:val="Prrafodelista"/>
+        <w:rPr>
+          <w:lang w:val="es-ES"/>
+        </w:rPr>
+      </w:pPr>
+      <w:r>
+        <w:rPr>
+          <w:lang w:val="es-ES"/>
+        </w:rPr>
+        <w:lastRenderedPageBreak/>
+        <w:pict>
+          <v:shape id="_x0000_i1041" type="#_x0000_t75" style="width:206.5pt;height:137.5pt">
+            <v:imagedata r:id="rId25" o:title="WhatsApp Image 2025-04-30 at 16.36.11"/>
+          </v:shape>
+        </w:pict>
+      </w:r>
+      <w:r>
+        <w:rPr>
+          <w:lang w:val="es-ES"/>
+        </w:rPr>
+        <w:t xml:space="preserve"> </w:t>
+      </w:r>
+      <w:r>
+        <w:rPr>
+          <w:lang w:val="es-ES"/>
+        </w:rPr>
+        <w:pict>
+          <v:shape id="_x0000_i1042" type="#_x0000_t75" style="width:206pt;height:108pt">
+            <v:imagedata r:id="rId26" o:title="WhatsApp Image 2025-04-30 at 16.36.30"/>
+          </v:shape>
+        </w:pict>
+      </w:r>
+    </w:p>
+    <w:p>
+      <w:pPr>
+        <w:pStyle w:val="Prrafodelista"/>
+        <w:rPr>
+          <w:lang w:val="es-ES"/>
+        </w:rPr>
+      </w:pPr>
+    </w:p>
+    <w:p>
+      <w:pPr>
+        <w:pStyle w:val="Prrafodelista"/>
+        <w:rPr>
+          <w:lang w:val="es-ES"/>
+        </w:rPr>
+      </w:pPr>
+      <w:r>
+        <w:rPr>
+          <w:lang w:val="es-ES"/>
+        </w:rPr>
+        <w:pict>
+          <v:shape id="_x0000_i1043" type="#_x0000_t75" style="width:206.5pt;height:137.5pt">
+            <v:imagedata r:id="rId27" o:title="WhatsApp Image 2025-04-30 at 16.36.56"/>
+          </v:shape>
+        </w:pict>
+      </w:r>
+      <w:r>
+        <w:rPr>
+          <w:lang w:val="es-ES"/>
+        </w:rPr>
+        <w:t xml:space="preserve"> </w:t>
+      </w:r>
+      <w:r>
+        <w:rPr>
+          <w:lang w:val="es-ES"/>
+        </w:rPr>
+        <w:pict>
+          <v:shape id="_x0000_i1044" type="#_x0000_t75" style="width:206.5pt;height:137.5pt">
+            <v:imagedata r:id="rId28" o:title="WhatsApp Image 2025-04-30 at 16.37.40"/>
+          </v:shape>
+        </w:pict>
+      </w:r>
+    </w:p>
+    <w:p>
+      <w:pPr>
+        <w:pStyle w:val="Prrafodelista"/>
+        <w:rPr>
+          <w:lang w:val="es-ES"/>
+        </w:rPr>
+      </w:pPr>
+    </w:p>
+    <w:p>
+      <w:pPr>
+        <w:pStyle w:val="Prrafodelista"/>
+        <w:numPr>
+          <w:ilvl w:val="0"/>
+          <w:numId w:val="1"/>
+        </w:numPr>
+        <w:rPr>
+          <w:lang w:val="es-ES"/>
+        </w:rPr>
+      </w:pPr>
+      <w:r>
+        <w:rPr>
+          <w:lang w:val="es-ES"/>
+        </w:rPr>
+        <w:t>OBJETIVO MACRO: suelen ser objetivos preparados de forma específica para poder fotografiar desde muy cerca</w:t>
+      </w:r>
+      <w:r>
+        <w:rPr>
+          <w:lang w:val="es-ES"/>
+        </w:rPr>
+        <w:t>. Los objetivos macro permiten el enfoque hasta 1 centímetro del objetivo, consiguiendo fotografiar objetos realmente pequeños. Estos son muy usados en fotografía de naturaleza. No debemos confundir fotografía macro con microscópica.</w:t>
+      </w:r>
+    </w:p>
+    <w:p>
+      <w:pPr>
+        <w:pStyle w:val="Prrafodelista"/>
+        <w:rPr>
+          <w:lang w:val="es-ES"/>
+        </w:rPr>
+      </w:pPr>
+    </w:p>
+    <w:p>
+      <w:pPr>
+        <w:pStyle w:val="Prrafodelista"/>
+        <w:rPr>
+          <w:lang w:val="es-ES"/>
+        </w:rPr>
+      </w:pPr>
+      <w:r>
+        <w:rPr>
+          <w:lang w:val="es-ES"/>
+        </w:rPr>
+        <w:pict>
+          <v:shape id="_x0000_i1045" type="#_x0000_t75" style="width:206pt;height:137.5pt;mso-position-vertical:absolute">
+            <v:imagedata r:id="rId29" o:title="WhatsApp Image 2025-04-30 at 16.45.14"/>
+          </v:shape>
+        </w:pict>
+      </w:r>
+      <w:r>
+        <w:rPr>
+          <w:lang w:val="es-ES"/>
+        </w:rPr>
+        <w:t xml:space="preserve"> </w:t>
+      </w:r>
+      <w:r>
+        <w:rPr>
+          <w:lang w:val="es-ES"/>
+        </w:rPr>
+        <w:pict>
+          <v:shape id="_x0000_i1046" type="#_x0000_t75" style="width:206.5pt;height:138pt">
+            <v:imagedata r:id="rId30" o:title="WhatsApp Image 2025-04-30 at 16.46.30"/>
+          </v:shape>
+        </w:pict>
+      </w:r>
+    </w:p>
+    <w:p>
+      <w:pPr>
+        <w:pStyle w:val="Prrafodelista"/>
+        <w:rPr>
+          <w:lang w:val="es-ES"/>
+        </w:rPr>
+      </w:pPr>
+      <w:r>
+        <w:rPr>
+          <w:lang w:val="es-ES"/>
+        </w:rPr>
+        <w:lastRenderedPageBreak/>
+        <w:pict>
+          <v:shape id="_x0000_i1047" type="#_x0000_t75" style="width:137.5pt;height:206.5pt">
+            <v:imagedata r:id="rId31" o:title="WhatsApp Image 2025-04-30 at 16.47.19"/>
+          </v:shape>
+        </w:pict>
+      </w:r>
+    </w:p>
+    <w:p>
+      <w:pPr>
+        <w:pStyle w:val="Prrafodelista"/>
+        <w:rPr>
+          <w:lang w:val="es-ES"/>
+        </w:rPr>
+      </w:pPr>
+    </w:p>
+    <w:p>
+      <w:pPr>
+        <w:pStyle w:val="Prrafodelista"/>
+        <w:rPr>
+          <w:lang w:val="es-ES"/>
+        </w:rPr>
+      </w:pPr>
+      <w:r>
+        <w:rPr>
+          <w:lang w:val="es-ES"/>
+        </w:rPr>
+        <w:t xml:space="preserve">Video fotografía macro </w:t>
+      </w:r>
+      <w:hyperlink r:id="rId32" w:history="1">
+        <w:r>
+          <w:rPr>
+            <w:rStyle w:val="Hipervnculo"/>
+            <w:lang w:val="es-ES"/>
+          </w:rPr>
+          <w:t>https://www.youtube.com/watch?v=as-90xDlKvM</w:t>
+        </w:r>
+      </w:hyperlink>
+    </w:p>
+    <w:p>
+      <w:pPr>
+        <w:pStyle w:val="Prrafodelista"/>
+        <w:rPr>
+          <w:lang w:val="es-ES"/>
+        </w:rPr>
+      </w:pPr>
+    </w:p>
+    <w:p>
+      <w:pPr>
+        <w:pStyle w:val="Prrafodelista"/>
+        <w:rPr>
+          <w:lang w:val="es-ES"/>
+        </w:rPr>
+      </w:pPr>
+      <w:r>
+        <w:rPr>
+          <w:lang w:val="es-ES"/>
+        </w:rPr>
+        <w:t>APUNTES: La profundidad de campo se logra cerrando el diafragma o con el lente (zoom  a tope).</w:t>
+      </w:r>
+    </w:p>
+    <w:p>
+      <w:pPr>
+        <w:pStyle w:val="Prrafodelista"/>
+        <w:rPr>
+          <w:lang w:val="es-ES"/>
+        </w:rPr>
+      </w:pPr>
+    </w:p>
+    <w:p>
+      <w:pPr>
+        <w:pStyle w:val="Prrafodelista"/>
+        <w:rPr>
+          <w:lang w:val="es-ES"/>
+        </w:rPr>
+      </w:pPr>
+      <w:r>
+        <w:rPr>
+          <w:lang w:val="es-ES"/>
+        </w:rPr>
+        <w:drawing>
+          <wp:inline distT="0" distB="0" distL="0" distR="0" wp14:anchorId="6F9D18DA" wp14:editId="51F86DA7">
+            <wp:extent cx="6210935" cy="4658360"/>
+            <wp:effectExtent l="0" t="0" r="0" b="8890"/>
+            <wp:docPr id="5" name="Imagen 5"/>
+            <wp:cNvGraphicFramePr>
+              <a:graphicFrameLocks xmlns:a="http://schemas.openxmlformats.org/drawingml/2006/main" noChangeAspect="1"/>
+            </wp:cNvGraphicFramePr>
+            <a:graphic xmlns:a="http://schemas.openxmlformats.org/drawingml/2006/main">
+              <a:graphicData uri="http://schemas.openxmlformats.org/drawingml/2006/picture">
+                <pic:pic xmlns:pic="http://schemas.openxmlformats.org/drawingml/2006/picture">
+                  <pic:nvPicPr>
+                    <pic:cNvPr id="1" name=""/>
+                    <pic:cNvPicPr/>
+                  </pic:nvPicPr>
+                  <pic:blipFill>
+                    <a:blip r:embed="rId33"/>
+                    <a:stretch>
+                      <a:fillRect/>
+                    </a:stretch>
+                  </pic:blipFill>
+                  <pic:spPr>
+                    <a:xfrm>
+                      <a:off x="0" y="0"/>
+                      <a:ext cx="6210935" cy="4658360"/>
+                    </a:xfrm>
+                    <a:prstGeom prst="rect">
+                      <a:avLst/>
+                    </a:prstGeom>
+                  </pic:spPr>
+                </pic:pic>
+              </a:graphicData>
+            </a:graphic>
+          </wp:inline>
+        </w:drawing>
       </w:r>
       <w:bookmarkStart w:id="0" w:name="_GoBack"/>
       <w:bookmarkEnd w:id="0"/>
-      <w:r>
-        <w:rPr>
-          <w:lang w:val="es-ES"/>
-        </w:rPr>
-        <w:t xml:space="preserve"> Valor 1400.</w:t>
-      </w:r>
+    </w:p>
+    <w:p>
+      <w:pPr>
+        <w:pStyle w:val="Prrafodelista"/>
+        <w:rPr>
+          <w:lang w:val="es-ES"/>
+        </w:rPr>
+      </w:pPr>
+    </w:p>
+    <w:p>
+      <w:pPr>
+        <w:pStyle w:val="Prrafodelista"/>
+        <w:rPr>
+          <w:lang w:val="es-ES"/>
+        </w:rPr>
+      </w:pPr>
     </w:p>
     <w:sectPr>
       <w:pgSz w:w="11906" w:h="16838"/>
-      <w:pgMar w:top="1417" w:right="1701" w:bottom="1417" w:left="1701" w:header="708" w:footer="708" w:gutter="0"/>
+      <w:pgMar w:top="1417" w:right="991" w:bottom="1417" w:left="1134" w:header="708" w:footer="708" w:gutter="0"/>
       <w:cols w:space="708"/>
       <w:docGrid w:linePitch="360"/>
     </w:sectPr>
@@ -1696,6 +2933,17 @@
       <w:szCs w:val="32"/>
     </w:rPr>
   </w:style>
+  <w:style w:type="character" w:styleId="Hipervnculo">
+    <w:name w:val="Hyperlink"/>
+    <w:basedOn w:val="Fuentedeprrafopredeter"/>
+    <w:uiPriority w:val="99"/>
+    <w:unhideWhenUsed/>
+    <w:rsid w:val="00F65B4F"/>
+    <w:rPr>
+      <w:color w:val="0563C1" w:themeColor="hyperlink"/>
+      <w:u w:val="single"/>
+    </w:rPr>
+  </w:style>
 </w:styles>
 </file>
 
@@ -1958,4 +3206,16 @@
     </a:ext>
   </a:extLst>
 </a:theme>
+</file>
+
+<file path=customXml/item1.xml><?xml version="1.0" encoding="utf-8"?>
+<b:Sources xmlns:b="http://schemas.openxmlformats.org/officeDocument/2006/bibliography" xmlns="http://schemas.openxmlformats.org/officeDocument/2006/bibliography" SelectedStyle="\APASixthEditionOfficeOnline.xsl" StyleName="APA" Version="6"/>
+</file>
+
+<file path=customXml/itemProps1.xml><?xml version="1.0" encoding="utf-8"?>
+<ds:datastoreItem xmlns:ds="http://schemas.openxmlformats.org/officeDocument/2006/customXml" ds:itemID="{C5BB8519-DBC2-4DFD-AA81-E3AA7E3F5373}">
+  <ds:schemaRefs>
+    <ds:schemaRef ds:uri="http://schemas.openxmlformats.org/officeDocument/2006/bibliography"/>
+  </ds:schemaRefs>
+</ds:datastoreItem>
 </file>
</xml_diff>